<commit_message>
fix header & banner
</commit_message>
<xml_diff>
--- a/Fashion_Webshop_Maudacta_Ver_1.0.docx
+++ b/Fashion_Webshop_Maudacta_Ver_1.0.docx
@@ -247,7 +247,14 @@
                 <w:sz w:val="24"/>
                 <w:szCs w:val="24"/>
               </w:rPr>
-              <w:t>B1704800</w:t>
+              <w:t>B170</w:t>
+            </w:r>
+            <w:r>
+              <w:rPr>
+                <w:sz w:val="24"/>
+                <w:szCs w:val="24"/>
+              </w:rPr>
+              <w:t>0000</w:t>
             </w:r>
           </w:p>
         </w:tc>
@@ -270,7 +277,7 @@
                 <w:sz w:val="24"/>
                 <w:szCs w:val="24"/>
               </w:rPr>
-              <w:t>Phạm Thanh Duy</w:t>
+              <w:t>******</w:t>
             </w:r>
           </w:p>
         </w:tc>
@@ -4004,6 +4011,9 @@
             <w:pPr>
               <w:spacing w:before="40" w:after="40"/>
             </w:pPr>
+            <w:r>
+              <w:t>Monarch Fashion Shop</w:t>
+            </w:r>
           </w:p>
         </w:tc>
         <w:tc>
@@ -4030,6 +4040,9 @@
             <w:pPr>
               <w:spacing w:before="40" w:after="40"/>
             </w:pPr>
+            <w:r>
+              <w:t>Viết đặc tả</w:t>
+            </w:r>
           </w:p>
         </w:tc>
         <w:tc>
@@ -4043,6 +4056,15 @@
             <w:pPr>
               <w:spacing w:before="40" w:after="40"/>
             </w:pPr>
+            <w:r>
+              <w:t>V</w:t>
+            </w:r>
+            <w:r>
+              <w:t xml:space="preserve">ersion </w:t>
+            </w:r>
+            <w:r>
+              <w:t>1.0</w:t>
+            </w:r>
           </w:p>
         </w:tc>
       </w:tr>
@@ -4460,23 +4482,7 @@
           <w:sz w:val="26"/>
           <w:szCs w:val="26"/>
         </w:rPr>
-        <w:t xml:space="preserve">Nghiên cứu về các ngôn ngữ, công cụ lập trình và framework như: Javascript, </w:t>
-      </w:r>
-      <w:r>
-        <w:rPr>
-          <w:rFonts w:asciiTheme="majorHAnsi" w:hAnsiTheme="majorHAnsi" w:cstheme="majorHAnsi"/>
-          <w:sz w:val="26"/>
-          <w:szCs w:val="26"/>
-        </w:rPr>
-        <w:t>NodeJS</w:t>
-      </w:r>
-      <w:r>
-        <w:rPr>
-          <w:rFonts w:asciiTheme="majorHAnsi" w:hAnsiTheme="majorHAnsi" w:cstheme="majorHAnsi"/>
-          <w:sz w:val="26"/>
-          <w:szCs w:val="26"/>
-        </w:rPr>
-        <w:t>, HTML, CSS, ReactJS, Firebase, Material UI.</w:t>
+        <w:t>Nghiên cứu về các ngôn ngữ, công cụ lập trình và framework như: Javascript, NodeJS, HTML, CSS, ReactJS, Firebase, Material UI.</w:t>
       </w:r>
     </w:p>
     <w:p>
@@ -4781,6 +4787,144 @@
     </w:p>
     <w:p>
       <w:pPr>
+        <w:spacing w:line="240" w:lineRule="auto"/>
+        <w:jc w:val="both"/>
+        <w:rPr>
+          <w:rFonts w:asciiTheme="majorHAnsi" w:hAnsiTheme="majorHAnsi" w:cstheme="majorHAnsi"/>
+          <w:i/>
+          <w:sz w:val="26"/>
+          <w:szCs w:val="26"/>
+        </w:rPr>
+      </w:pPr>
+      <w:r>
+        <w:rPr>
+          <w:rFonts w:asciiTheme="majorHAnsi" w:hAnsiTheme="majorHAnsi" w:cstheme="majorHAnsi"/>
+          <w:i/>
+          <w:sz w:val="26"/>
+          <w:szCs w:val="26"/>
+        </w:rPr>
+        <w:t>[1] Slide bài giảng học phần Lập trình web – Nguyễn Cao Hồng Ngọc, Khoa CNTT &amp;</w:t>
+      </w:r>
+      <w:r>
+        <w:rPr>
+          <w:rFonts w:asciiTheme="majorHAnsi" w:hAnsiTheme="majorHAnsi" w:cstheme="majorHAnsi"/>
+          <w:i/>
+          <w:sz w:val="26"/>
+          <w:szCs w:val="26"/>
+        </w:rPr>
+        <w:t xml:space="preserve"> TT</w:t>
+      </w:r>
+      <w:r>
+        <w:rPr>
+          <w:rFonts w:asciiTheme="majorHAnsi" w:hAnsiTheme="majorHAnsi" w:cstheme="majorHAnsi"/>
+          <w:i/>
+          <w:sz w:val="26"/>
+          <w:szCs w:val="26"/>
+        </w:rPr>
+        <w:t>-Đại học Cần Thơ, năm 2018</w:t>
+      </w:r>
+      <w:r>
+        <w:rPr>
+          <w:rFonts w:asciiTheme="majorHAnsi" w:hAnsiTheme="majorHAnsi" w:cstheme="majorHAnsi"/>
+          <w:i/>
+          <w:sz w:val="26"/>
+          <w:szCs w:val="26"/>
+        </w:rPr>
+        <w:t>.</w:t>
+      </w:r>
+    </w:p>
+    <w:p>
+      <w:pPr>
+        <w:spacing w:line="240" w:lineRule="auto"/>
+        <w:jc w:val="both"/>
+        <w:rPr>
+          <w:rFonts w:asciiTheme="majorHAnsi" w:hAnsiTheme="majorHAnsi" w:cstheme="majorHAnsi"/>
+          <w:i/>
+          <w:sz w:val="26"/>
+          <w:szCs w:val="26"/>
+        </w:rPr>
+      </w:pPr>
+      <w:r>
+        <w:rPr>
+          <w:rFonts w:asciiTheme="majorHAnsi" w:hAnsiTheme="majorHAnsi" w:cstheme="majorHAnsi"/>
+          <w:i/>
+          <w:sz w:val="26"/>
+          <w:szCs w:val="26"/>
+        </w:rPr>
+        <w:t>[2] Bài giảng học phần đảm bảo chất lượng phần mềm – Trần Cao Đệ, Khoa CNTT &amp;</w:t>
+      </w:r>
+      <w:r>
+        <w:rPr>
+          <w:rFonts w:asciiTheme="majorHAnsi" w:hAnsiTheme="majorHAnsi" w:cstheme="majorHAnsi"/>
+          <w:i/>
+          <w:sz w:val="26"/>
+          <w:szCs w:val="26"/>
+        </w:rPr>
+        <w:t xml:space="preserve"> </w:t>
+      </w:r>
+      <w:r>
+        <w:rPr>
+          <w:rFonts w:asciiTheme="majorHAnsi" w:hAnsiTheme="majorHAnsi" w:cstheme="majorHAnsi"/>
+          <w:i/>
+          <w:sz w:val="26"/>
+          <w:szCs w:val="26"/>
+        </w:rPr>
+        <w:t>TT-Đại học Cần Thơ, năm 2018.</w:t>
+      </w:r>
+    </w:p>
+    <w:p>
+      <w:pPr>
+        <w:spacing w:line="240" w:lineRule="auto"/>
+        <w:jc w:val="both"/>
+        <w:rPr>
+          <w:rFonts w:asciiTheme="majorHAnsi" w:hAnsiTheme="majorHAnsi" w:cstheme="majorHAnsi"/>
+          <w:i/>
+          <w:sz w:val="26"/>
+          <w:szCs w:val="26"/>
+        </w:rPr>
+      </w:pPr>
+      <w:r>
+        <w:rPr>
+          <w:rFonts w:asciiTheme="majorHAnsi" w:hAnsiTheme="majorHAnsi" w:cstheme="majorHAnsi"/>
+          <w:i/>
+          <w:sz w:val="26"/>
+          <w:szCs w:val="26"/>
+        </w:rPr>
+        <w:t>[3] Giáo trình Đảm bảo chất lượng phần mềm / Nguyễn Công Danh và Trần Cao Đệ, Khoa CNTT&amp;TT - Đại học Cần Thơ, 2014.</w:t>
+      </w:r>
+    </w:p>
+    <w:p>
+      <w:pPr>
+        <w:spacing w:line="240" w:lineRule="auto"/>
+        <w:rPr>
+          <w:rFonts w:asciiTheme="majorHAnsi" w:hAnsiTheme="majorHAnsi" w:cstheme="majorHAnsi"/>
+          <w:i/>
+          <w:sz w:val="26"/>
+          <w:szCs w:val="26"/>
+        </w:rPr>
+      </w:pPr>
+      <w:r>
+        <w:rPr>
+          <w:rFonts w:asciiTheme="majorHAnsi" w:hAnsiTheme="majorHAnsi" w:cstheme="majorHAnsi"/>
+          <w:i/>
+          <w:sz w:val="26"/>
+          <w:szCs w:val="26"/>
+        </w:rPr>
+        <w:lastRenderedPageBreak/>
+        <w:t>[4] Các file mẫu hướng dẫn các tài liệu kế hoạch, đặc tả yêu cầu, tài liệu thiết kế - Võ Huỳnh Trâm, Khoa CNTT &amp; TT-Đại học Cần Thơ, năm 2014.</w:t>
+      </w:r>
+    </w:p>
+    <w:p>
+      <w:pPr>
+        <w:jc w:val="both"/>
+        <w:rPr>
+          <w:i/>
+        </w:rPr>
+      </w:pPr>
+    </w:p>
+    <w:p/>
+    <w:p>
+      <w:pPr>
         <w:pStyle w:val="template"/>
         <w:spacing w:line="240" w:lineRule="auto"/>
         <w:jc w:val="both"/>
@@ -4931,7 +5075,6 @@
           <w:sz w:val="26"/>
           <w:szCs w:val="26"/>
         </w:rPr>
-        <w:lastRenderedPageBreak/>
         <w:t xml:space="preserve">[1] IEEE Computer Society, </w:t>
       </w:r>
       <w:r>
@@ -5153,17 +5296,7 @@
           <w:sz w:val="26"/>
           <w:szCs w:val="26"/>
         </w:rPr>
-        <w:t>Trong những thập niên gần đây, chúng ta đã chứng kiến sự phát triển mạnh mẽ như vũ bão của khoa học công nghệ mà đi đầu là lĩnh vực công nghệ thông tin và truyền thông. Chính điều đó đã làm thay đổi sâu sắc trong đời sống xã hội và nhận thức của con người. Việc ứng dụng những thành quả của khoa học công nghệ vào đời sống sinh hoạt là việc hết sức cấp thiết. Ứng dụng của việc tin học hóa kết hợp với truyền thông hóa được xem là một trong những yếu tố mang tính quyết định trong hoạt động của chính phủ, các tổ chức, các công ty, củng như các trường Đại học, nó đóng vai trò hết sức quan trọng, cần thiết và không thể thiếu</w:t>
-      </w:r>
-      <w:r>
-        <w:rPr>
-          <w:rFonts w:asciiTheme="majorHAnsi" w:hAnsiTheme="majorHAnsi" w:cstheme="majorHAnsi"/>
-          <w:i w:val="0"/>
-          <w:iCs/>
-          <w:sz w:val="26"/>
-          <w:szCs w:val="26"/>
-        </w:rPr>
-        <w:t>.</w:t>
+        <w:t>Trong những thập niên gần đây, chúng ta đã chứng kiến sự phát triển mạnh mẽ như vũ bão của khoa học công nghệ mà đi đầu là lĩnh vực công nghệ thông tin và truyền thông. Chính điều đó đã làm thay đổi sâu sắc trong đời sống xã hội và nhận thức của con người. Việc ứng dụng những thành quả của khoa học công nghệ vào đời sống sinh hoạt là việc hết sức cấp thiết. Ứng dụng của việc tin học hóa kết hợp với truyền thông hóa được xem là một trong những yếu tố mang tính quyết định trong hoạt động của chính phủ, các tổ chức, các công ty, củng như các trường Đại học, nó đóng vai trò hết sức quan trọng, cần thiết và không thể thiếu.</w:t>
       </w:r>
     </w:p>
     <w:p>
@@ -5188,17 +5321,7 @@
           <w:sz w:val="26"/>
           <w:szCs w:val="26"/>
         </w:rPr>
-        <w:t>Công nghệ thông tin và truyền thông góp phần làm thay đổi suy nghĩ, lối tư duy của con người, nó giúp con người năng động hơn, kết nối nhanh hơn ở mọi lúc, mọi nơi và luôn luôn sẳn sàng tiếp cận công nghệ mới làm tăng hiệu quả, năng suất làm việc và mức độ tin cậy của công việc</w:t>
-      </w:r>
-      <w:r>
-        <w:rPr>
-          <w:rFonts w:asciiTheme="majorHAnsi" w:hAnsiTheme="majorHAnsi" w:cstheme="majorHAnsi"/>
-          <w:i w:val="0"/>
-          <w:iCs/>
-          <w:sz w:val="26"/>
-          <w:szCs w:val="26"/>
-        </w:rPr>
-        <w:t>.</w:t>
+        <w:t>Công nghệ thông tin và truyền thông góp phần làm thay đổi suy nghĩ, lối tư duy của con người, nó giúp con người năng động hơn, kết nối nhanh hơn ở mọi lúc, mọi nơi và luôn luôn sẳn sàng tiếp cận công nghệ mới làm tăng hiệu quả, năng suất làm việc và mức độ tin cậy của công việc.</w:t>
       </w:r>
     </w:p>
     <w:p>
@@ -5479,7 +5602,17 @@
           <w:sz w:val="26"/>
           <w:szCs w:val="26"/>
         </w:rPr>
-        <w:t xml:space="preserve"> sự giao tiếp </w:t>
+        <w:t xml:space="preserve"> sự </w:t>
+      </w:r>
+      <w:r>
+        <w:rPr>
+          <w:rFonts w:ascii="Times New Roman" w:hAnsi="Times New Roman"/>
+          <w:i w:val="0"/>
+          <w:sz w:val="26"/>
+          <w:szCs w:val="26"/>
+        </w:rPr>
+        <w:lastRenderedPageBreak/>
+        <w:t xml:space="preserve">giao tiếp </w:t>
       </w:r>
       <w:r>
         <w:rPr>
@@ -5731,7 +5864,6 @@
           <w:sz w:val="26"/>
           <w:szCs w:val="26"/>
         </w:rPr>
-        <w:lastRenderedPageBreak/>
         <w:t>Thanh toán</w:t>
       </w:r>
     </w:p>
@@ -5759,7 +5891,7 @@
           <w:sz w:val="26"/>
           <w:szCs w:val="26"/>
         </w:rPr>
-        <w:t>Quản lí sản phẩm</w:t>
+        <w:t>Quản lí tài khoản</w:t>
       </w:r>
     </w:p>
     <w:p>
@@ -5786,13 +5918,27 @@
           <w:sz w:val="26"/>
           <w:szCs w:val="26"/>
         </w:rPr>
-        <w:t>Quản lí doanh thu</w:t>
+        <w:t>Quản lí sản phẩm</w:t>
+      </w:r>
+      <w:r>
+        <w:rPr>
+          <w:rFonts w:ascii="Times New Roman" w:hAnsi="Times New Roman"/>
+          <w:i w:val="0"/>
+          <w:sz w:val="26"/>
+          <w:szCs w:val="26"/>
+        </w:rPr>
+        <w:t xml:space="preserve"> (Nam, nữ, giày)</w:t>
       </w:r>
     </w:p>
     <w:p>
       <w:pPr>
         <w:pStyle w:val="template"/>
+        <w:numPr>
+          <w:ilvl w:val="0"/>
+          <w:numId w:val="30"/>
+        </w:numPr>
         <w:spacing w:line="240" w:lineRule="auto"/>
+        <w:ind w:hanging="436"/>
         <w:jc w:val="both"/>
         <w:rPr>
           <w:rFonts w:ascii="Times New Roman" w:hAnsi="Times New Roman"/>
@@ -5801,6 +5947,15 @@
           <w:szCs w:val="26"/>
         </w:rPr>
       </w:pPr>
+      <w:r>
+        <w:rPr>
+          <w:rFonts w:ascii="Times New Roman" w:hAnsi="Times New Roman"/>
+          <w:i w:val="0"/>
+          <w:sz w:val="26"/>
+          <w:szCs w:val="26"/>
+        </w:rPr>
+        <w:t>Quản lí sale</w:t>
+      </w:r>
     </w:p>
     <w:p>
       <w:pPr>
@@ -6579,6 +6734,7 @@
           <w:rFonts w:ascii="Arial" w:hAnsi="Arial" w:cs="Arial"/>
           <w:highlight w:val="yellow"/>
         </w:rPr>
+        <w:lastRenderedPageBreak/>
         <w:t>Các giả định và ph</w:t>
       </w:r>
       <w:r>
@@ -6804,7 +6960,6 @@
         <w:rPr>
           <w:rFonts w:ascii="Arial" w:hAnsi="Arial" w:cs="Arial"/>
         </w:rPr>
-        <w:lastRenderedPageBreak/>
         <w:t>Đặc tả yêu cầu</w:t>
       </w:r>
       <w:bookmarkEnd w:id="31"/>
@@ -7675,6 +7830,7 @@
         <w:rPr>
           <w:rFonts w:ascii="Arial" w:hAnsi="Arial" w:cs="Arial"/>
         </w:rPr>
+        <w:lastRenderedPageBreak/>
         <w:t xml:space="preserve">Các </w:t>
       </w:r>
       <w:r>
@@ -7974,7 +8130,6 @@
                 <w:b/>
                 <w:szCs w:val="24"/>
               </w:rPr>
-              <w:lastRenderedPageBreak/>
               <w:t>Tác nhân</w:t>
             </w:r>
             <w:r>
@@ -9020,6 +9175,7 @@
           <w:sz w:val="26"/>
           <w:szCs w:val="26"/>
         </w:rPr>
+        <w:lastRenderedPageBreak/>
         <w:t>Use Case 2</w:t>
       </w:r>
       <w:bookmarkEnd w:id="42"/>
@@ -9136,16 +9292,7 @@
           <w:sz w:val="26"/>
           <w:szCs w:val="26"/>
         </w:rPr>
-        <w:t xml:space="preserve">Yêu cầu về thời gian: Các yêu cầu về thời gian phổ biến như thời gian phản hồi, thời gian xử lý và thời gian trả kết quả khi một hệ thống thực hiện các chức năng đáp </w:t>
-      </w:r>
-      <w:r>
-        <w:rPr>
-          <w:rFonts w:asciiTheme="majorHAnsi" w:hAnsiTheme="majorHAnsi" w:cstheme="majorHAnsi"/>
-          <w:sz w:val="26"/>
-          <w:szCs w:val="26"/>
-        </w:rPr>
-        <w:lastRenderedPageBreak/>
-        <w:t>ứng yêu cầu người sử dụng trong trạng thái hoạt động bình thường của hệ thống. Yêu cầu về thời gian cần được lượng hóa đảm bảo khả năng đánh giá được. Ví dụ: Thời gian cho phép để hệ thống phản hồi lại thông tin đã tiếp nhận yêu cầu xử lý từ phía người sử dụng là 3 giây (s); thời gian cho phép để hiện thị đầy đủ trang thông tin/cổng thông tin điện tử tĩnh là 3 (s); thời gian cho phép để gửi kết quả tìm kiếm thông tin là 10 (s);</w:t>
+        <w:t>Yêu cầu về thời gian: Các yêu cầu về thời gian phổ biến như thời gian phản hồi, thời gian xử lý và thời gian trả kết quả khi một hệ thống thực hiện các chức năng đáp ứng yêu cầu người sử dụng trong trạng thái hoạt động bình thường của hệ thống. Yêu cầu về thời gian cần được lượng hóa đảm bảo khả năng đánh giá được. Ví dụ: Thời gian cho phép để hệ thống phản hồi lại thông tin đã tiếp nhận yêu cầu xử lý từ phía người sử dụng là 3 giây (s); thời gian cho phép để hiện thị đầy đủ trang thông tin/cổng thông tin điện tử tĩnh là 3 (s); thời gian cho phép để gửi kết quả tìm kiếm thông tin là 10 (s);</w:t>
       </w:r>
     </w:p>
     <w:p>
@@ -9479,6 +9626,7 @@
           <w:sz w:val="26"/>
           <w:szCs w:val="26"/>
         </w:rPr>
+        <w:lastRenderedPageBreak/>
         <w:t>Toàn vẹn: Mức độ ngăn ngừa các truy cập hoặc thay đổi không được phép đối với các chương trình máy tính/dữ liệu của một hệ thống. Ví dụ: Không cho phép tên tài khoản và mật khẩu đăng nhập được truyền trên môi trường mạng mà không được mã hóa;</w:t>
       </w:r>
     </w:p>
@@ -9586,7 +9734,6 @@
           <w:sz w:val="26"/>
           <w:szCs w:val="26"/>
         </w:rPr>
-        <w:lastRenderedPageBreak/>
         <w:t>Khả chuyển: Mức độ hiệu suất và hiệu quả của việc dịch chuyển một hệ thống từ một nền tảng phần cứng, phần mềm, hệ điều hành, môi trường sử dụng này sang một nền tảng phần cứng, phần mềm, hệ điều hành, môi trường sử dụng khác. Ví dụ: Hệ thống hỗ trợ nền tảng phần cứng của một số nhà cung cấp phổ biến như IBM, HP, Dell…; hỗ trợ hệ điều hành máy chủ Linux, Unix, Windows Server; hỗ trợ khả năng dịch chuyển từ nền tảng chạy trên Unix sang nên tảng chạy trên Windows Server một cách dễ dàng, không phát sinh thêm chi phí hoặc kinh phí không đáng kể;</w:t>
       </w:r>
     </w:p>
@@ -9806,6 +9953,7 @@
           <w:rFonts w:ascii="Arial" w:hAnsi="Arial" w:cs="Arial"/>
           <w:highlight w:val="yellow"/>
         </w:rPr>
+        <w:lastRenderedPageBreak/>
         <w:t>Các yêu cầu khác</w:t>
       </w:r>
       <w:bookmarkEnd w:id="52"/>
@@ -9958,7 +10106,6 @@
         <w:rPr>
           <w:rFonts w:ascii="Arial" w:hAnsi="Arial" w:cs="Arial"/>
         </w:rPr>
-        <w:lastRenderedPageBreak/>
         <w:t>Phụ lục B</w:t>
       </w:r>
       <w:r>
@@ -11111,6 +11258,7 @@
     <w:lsdException w:name="Strong" w:qFormat="1"/>
     <w:lsdException w:name="Emphasis" w:uiPriority="20" w:qFormat="1"/>
     <w:lsdException w:name="HTML Keyboard" w:semiHidden="1" w:unhideWhenUsed="1"/>
+    <w:lsdException w:name="Normal Table" w:semiHidden="1" w:unhideWhenUsed="1"/>
     <w:lsdException w:name="annotation subject" w:semiHidden="1" w:unhideWhenUsed="1"/>
     <w:lsdException w:name="No List" w:semiHidden="1" w:unhideWhenUsed="1"/>
     <w:lsdException w:name="Outline List 1" w:semiHidden="1" w:unhideWhenUsed="1"/>
@@ -11153,8 +11301,11 @@
     <w:lsdException w:name="Table Contemporary" w:semiHidden="1" w:unhideWhenUsed="1"/>
     <w:lsdException w:name="Table Elegant" w:semiHidden="1" w:unhideWhenUsed="1"/>
     <w:lsdException w:name="Table Professional" w:semiHidden="1" w:unhideWhenUsed="1"/>
+    <w:lsdException w:name="Table Subtle 1" w:semiHidden="1" w:unhideWhenUsed="1"/>
     <w:lsdException w:name="Table Subtle 2" w:semiHidden="1" w:unhideWhenUsed="1"/>
     <w:lsdException w:name="Table Web 1" w:semiHidden="1" w:unhideWhenUsed="1"/>
+    <w:lsdException w:name="Table Web 2" w:semiHidden="1" w:unhideWhenUsed="1"/>
+    <w:lsdException w:name="Table Web 3" w:semiHidden="1" w:unhideWhenUsed="1"/>
     <w:lsdException w:name="Balloon Text" w:semiHidden="1" w:unhideWhenUsed="1"/>
     <w:lsdException w:name="Table Theme" w:semiHidden="1" w:unhideWhenUsed="1"/>
     <w:lsdException w:name="Placeholder Text" w:semiHidden="1" w:uiPriority="99"/>

</xml_diff>